<commit_message>
Create ~$zy Loading Design Pattern Example.docx
</commit_message>
<xml_diff>
--- a/Design-Pattern/src/LazyLoading/Lazy Loading Design Pattern Example.docx
+++ b/Design-Pattern/src/LazyLoading/Lazy Loading Design Pattern Example.docx
@@ -1013,17 +1013,7 @@
           <w:sz w:val="24"/>
           <w:szCs w:val="24"/>
         </w:rPr>
-        <w:t>Singleton pattern implemen</w:t>
-      </w:r>
-      <w:bookmarkStart w:id="0" w:name="_GoBack"/>
-      <w:bookmarkEnd w:id="0"/>
-      <w:r>
-        <w:rPr>
-          <w:rFonts w:ascii="Times New Roman" w:hAnsi="Times New Roman" w:cs="Times New Roman"/>
-          <w:sz w:val="24"/>
-          <w:szCs w:val="24"/>
-        </w:rPr>
-        <w:t>tation ensuring a single instance of the media player.</w:t>
+        <w:t>Singleton pattern implementation ensuring a single instance of the media player.</w:t>
       </w:r>
     </w:p>
     <w:p>
@@ -1611,7 +1601,8 @@
         <w:rPr>
           <w:rFonts w:ascii="Times New Roman" w:hAnsi="Times New Roman" w:cs="Times New Roman"/>
           <w:b/>
-          <w:sz w:val="24"/>
+          <w:bCs/>
+          <w:sz w:val="28"/>
           <w:szCs w:val="24"/>
         </w:rPr>
       </w:pPr>
@@ -1621,7 +1612,8 @@
         <w:rPr>
           <w:rFonts w:ascii="Times New Roman" w:hAnsi="Times New Roman" w:cs="Times New Roman"/>
           <w:b/>
-          <w:sz w:val="24"/>
+          <w:bCs/>
+          <w:sz w:val="28"/>
           <w:szCs w:val="24"/>
         </w:rPr>
       </w:pPr>
@@ -1631,7 +1623,8 @@
         <w:rPr>
           <w:rFonts w:ascii="Times New Roman" w:hAnsi="Times New Roman" w:cs="Times New Roman"/>
           <w:b/>
-          <w:sz w:val="24"/>
+          <w:bCs/>
+          <w:sz w:val="28"/>
           <w:szCs w:val="24"/>
         </w:rPr>
       </w:pPr>
@@ -1639,10 +1632,583 @@
         <w:rPr>
           <w:rFonts w:ascii="Times New Roman" w:hAnsi="Times New Roman" w:cs="Times New Roman"/>
           <w:b/>
-          <w:sz w:val="24"/>
+          <w:bCs/>
+          <w:sz w:val="28"/>
           <w:szCs w:val="24"/>
         </w:rPr>
         <w:lastRenderedPageBreak/>
+        <w:t>How Proxy Pattern Relates to Lazy Loading</w:t>
+      </w:r>
+    </w:p>
+    <w:p>
+      <w:pPr>
+        <w:numPr>
+          <w:ilvl w:val="0"/>
+          <w:numId w:val="26"/>
+        </w:numPr>
+        <w:rPr>
+          <w:rFonts w:ascii="Times New Roman" w:hAnsi="Times New Roman" w:cs="Times New Roman"/>
+          <w:sz w:val="24"/>
+          <w:szCs w:val="24"/>
+        </w:rPr>
+      </w:pPr>
+      <w:r>
+        <w:rPr>
+          <w:rFonts w:ascii="Times New Roman" w:hAnsi="Times New Roman" w:cs="Times New Roman"/>
+          <w:b/>
+          <w:bCs/>
+          <w:sz w:val="24"/>
+          <w:szCs w:val="24"/>
+        </w:rPr>
+        <w:t>Deferred Object Creation:</w:t>
+      </w:r>
+      <w:r>
+        <w:rPr>
+          <w:rFonts w:ascii="Times New Roman" w:hAnsi="Times New Roman" w:cs="Times New Roman"/>
+          <w:sz w:val="24"/>
+          <w:szCs w:val="24"/>
+        </w:rPr>
+        <w:t xml:space="preserve"> In the Music Player example, the </w:t>
+      </w:r>
+      <w:proofErr w:type="spellStart"/>
+      <w:r>
+        <w:rPr>
+          <w:rFonts w:ascii="Times New Roman" w:hAnsi="Times New Roman" w:cs="Times New Roman"/>
+          <w:bCs/>
+          <w:sz w:val="24"/>
+          <w:szCs w:val="24"/>
+        </w:rPr>
+        <w:t>MediaProxy</w:t>
+      </w:r>
+      <w:proofErr w:type="spellEnd"/>
+      <w:r>
+        <w:rPr>
+          <w:rFonts w:ascii="Times New Roman" w:hAnsi="Times New Roman" w:cs="Times New Roman"/>
+          <w:sz w:val="24"/>
+          <w:szCs w:val="24"/>
+        </w:rPr>
+        <w:t xml:space="preserve"> class serves as a placeholder for the actual </w:t>
+      </w:r>
+      <w:proofErr w:type="spellStart"/>
+      <w:r>
+        <w:rPr>
+          <w:rFonts w:ascii="Times New Roman" w:hAnsi="Times New Roman" w:cs="Times New Roman"/>
+          <w:bCs/>
+          <w:sz w:val="24"/>
+          <w:szCs w:val="24"/>
+        </w:rPr>
+        <w:t>MediaSource</w:t>
+      </w:r>
+      <w:proofErr w:type="spellEnd"/>
+      <w:r>
+        <w:rPr>
+          <w:rFonts w:ascii="Times New Roman" w:hAnsi="Times New Roman" w:cs="Times New Roman"/>
+          <w:sz w:val="24"/>
+          <w:szCs w:val="24"/>
+        </w:rPr>
+        <w:t xml:space="preserve"> object (</w:t>
+      </w:r>
+      <w:proofErr w:type="spellStart"/>
+      <w:r>
+        <w:rPr>
+          <w:rFonts w:ascii="Times New Roman" w:hAnsi="Times New Roman" w:cs="Times New Roman"/>
+          <w:bCs/>
+          <w:sz w:val="24"/>
+          <w:szCs w:val="24"/>
+        </w:rPr>
+        <w:t>RealMedia</w:t>
+      </w:r>
+      <w:proofErr w:type="spellEnd"/>
+      <w:r>
+        <w:rPr>
+          <w:rFonts w:ascii="Times New Roman" w:hAnsi="Times New Roman" w:cs="Times New Roman"/>
+          <w:sz w:val="24"/>
+          <w:szCs w:val="24"/>
+        </w:rPr>
+        <w:t xml:space="preserve">). When the </w:t>
+      </w:r>
+      <w:proofErr w:type="gramStart"/>
+      <w:r>
+        <w:rPr>
+          <w:rFonts w:ascii="Times New Roman" w:hAnsi="Times New Roman" w:cs="Times New Roman"/>
+          <w:bCs/>
+          <w:sz w:val="24"/>
+          <w:szCs w:val="24"/>
+        </w:rPr>
+        <w:t>play(</w:t>
+      </w:r>
+      <w:proofErr w:type="gramEnd"/>
+      <w:r>
+        <w:rPr>
+          <w:rFonts w:ascii="Times New Roman" w:hAnsi="Times New Roman" w:cs="Times New Roman"/>
+          <w:bCs/>
+          <w:sz w:val="24"/>
+          <w:szCs w:val="24"/>
+        </w:rPr>
+        <w:t>)</w:t>
+      </w:r>
+      <w:r>
+        <w:rPr>
+          <w:rFonts w:ascii="Times New Roman" w:hAnsi="Times New Roman" w:cs="Times New Roman"/>
+          <w:sz w:val="24"/>
+          <w:szCs w:val="24"/>
+        </w:rPr>
+        <w:t xml:space="preserve"> method is called on the </w:t>
+      </w:r>
+      <w:proofErr w:type="spellStart"/>
+      <w:r>
+        <w:rPr>
+          <w:rFonts w:ascii="Times New Roman" w:hAnsi="Times New Roman" w:cs="Times New Roman"/>
+          <w:bCs/>
+          <w:sz w:val="24"/>
+          <w:szCs w:val="24"/>
+        </w:rPr>
+        <w:t>MediaProxy</w:t>
+      </w:r>
+      <w:proofErr w:type="spellEnd"/>
+      <w:r>
+        <w:rPr>
+          <w:rFonts w:ascii="Times New Roman" w:hAnsi="Times New Roman" w:cs="Times New Roman"/>
+          <w:sz w:val="24"/>
+          <w:szCs w:val="24"/>
+        </w:rPr>
+        <w:t xml:space="preserve">, it internally creates the actual </w:t>
+      </w:r>
+      <w:proofErr w:type="spellStart"/>
+      <w:r>
+        <w:rPr>
+          <w:rFonts w:ascii="Times New Roman" w:hAnsi="Times New Roman" w:cs="Times New Roman"/>
+          <w:bCs/>
+          <w:sz w:val="24"/>
+          <w:szCs w:val="24"/>
+        </w:rPr>
+        <w:t>RealMedia</w:t>
+      </w:r>
+      <w:proofErr w:type="spellEnd"/>
+      <w:r>
+        <w:rPr>
+          <w:rFonts w:ascii="Times New Roman" w:hAnsi="Times New Roman" w:cs="Times New Roman"/>
+          <w:sz w:val="24"/>
+          <w:szCs w:val="24"/>
+        </w:rPr>
+        <w:t xml:space="preserve"> object only when necessary (i.e., when </w:t>
+      </w:r>
+      <w:r>
+        <w:rPr>
+          <w:rFonts w:ascii="Times New Roman" w:hAnsi="Times New Roman" w:cs="Times New Roman"/>
+          <w:bCs/>
+          <w:sz w:val="24"/>
+          <w:szCs w:val="24"/>
+        </w:rPr>
+        <w:t>play()</w:t>
+      </w:r>
+      <w:r>
+        <w:rPr>
+          <w:rFonts w:ascii="Times New Roman" w:hAnsi="Times New Roman" w:cs="Times New Roman"/>
+          <w:sz w:val="24"/>
+          <w:szCs w:val="24"/>
+        </w:rPr>
+        <w:t xml:space="preserve"> is invoked for the first time).</w:t>
+      </w:r>
+    </w:p>
+    <w:p>
+      <w:pPr>
+        <w:numPr>
+          <w:ilvl w:val="0"/>
+          <w:numId w:val="26"/>
+        </w:numPr>
+        <w:rPr>
+          <w:rFonts w:ascii="Times New Roman" w:hAnsi="Times New Roman" w:cs="Times New Roman"/>
+          <w:sz w:val="24"/>
+          <w:szCs w:val="24"/>
+        </w:rPr>
+      </w:pPr>
+      <w:r>
+        <w:rPr>
+          <w:rFonts w:ascii="Times New Roman" w:hAnsi="Times New Roman" w:cs="Times New Roman"/>
+          <w:b/>
+          <w:bCs/>
+          <w:sz w:val="24"/>
+          <w:szCs w:val="24"/>
+        </w:rPr>
+        <w:t>Lazy Initialization:</w:t>
+      </w:r>
+      <w:r>
+        <w:rPr>
+          <w:rFonts w:ascii="Times New Roman" w:hAnsi="Times New Roman" w:cs="Times New Roman"/>
+          <w:sz w:val="24"/>
+          <w:szCs w:val="24"/>
+        </w:rPr>
+        <w:t xml:space="preserve"> The </w:t>
+      </w:r>
+      <w:proofErr w:type="spellStart"/>
+      <w:r>
+        <w:rPr>
+          <w:rFonts w:ascii="Times New Roman" w:hAnsi="Times New Roman" w:cs="Times New Roman"/>
+          <w:bCs/>
+          <w:sz w:val="24"/>
+          <w:szCs w:val="24"/>
+        </w:rPr>
+        <w:t>RealMedia</w:t>
+      </w:r>
+      <w:proofErr w:type="spellEnd"/>
+      <w:r>
+        <w:rPr>
+          <w:rFonts w:ascii="Times New Roman" w:hAnsi="Times New Roman" w:cs="Times New Roman"/>
+          <w:sz w:val="24"/>
+          <w:szCs w:val="24"/>
+        </w:rPr>
+        <w:t xml:space="preserve"> object, representing the actual media source, is loaded lazily inside the </w:t>
+      </w:r>
+      <w:proofErr w:type="spellStart"/>
+      <w:r>
+        <w:rPr>
+          <w:rFonts w:ascii="Times New Roman" w:hAnsi="Times New Roman" w:cs="Times New Roman"/>
+          <w:bCs/>
+          <w:sz w:val="24"/>
+          <w:szCs w:val="24"/>
+        </w:rPr>
+        <w:t>MediaProxy</w:t>
+      </w:r>
+      <w:proofErr w:type="spellEnd"/>
+      <w:r>
+        <w:rPr>
+          <w:rFonts w:ascii="Times New Roman" w:hAnsi="Times New Roman" w:cs="Times New Roman"/>
+          <w:sz w:val="24"/>
+          <w:szCs w:val="24"/>
+        </w:rPr>
+        <w:t xml:space="preserve"> when </w:t>
+      </w:r>
+      <w:proofErr w:type="gramStart"/>
+      <w:r>
+        <w:rPr>
+          <w:rFonts w:ascii="Times New Roman" w:hAnsi="Times New Roman" w:cs="Times New Roman"/>
+          <w:bCs/>
+          <w:sz w:val="24"/>
+          <w:szCs w:val="24"/>
+        </w:rPr>
+        <w:t>play(</w:t>
+      </w:r>
+      <w:proofErr w:type="gramEnd"/>
+      <w:r>
+        <w:rPr>
+          <w:rFonts w:ascii="Times New Roman" w:hAnsi="Times New Roman" w:cs="Times New Roman"/>
+          <w:bCs/>
+          <w:sz w:val="24"/>
+          <w:szCs w:val="24"/>
+        </w:rPr>
+        <w:t>)</w:t>
+      </w:r>
+      <w:r>
+        <w:rPr>
+          <w:rFonts w:ascii="Times New Roman" w:hAnsi="Times New Roman" w:cs="Times New Roman"/>
+          <w:sz w:val="24"/>
+          <w:szCs w:val="24"/>
+        </w:rPr>
+        <w:t xml:space="preserve"> is called. If the media has not been loaded yet, the </w:t>
+      </w:r>
+      <w:proofErr w:type="spellStart"/>
+      <w:r>
+        <w:rPr>
+          <w:rFonts w:ascii="Times New Roman" w:hAnsi="Times New Roman" w:cs="Times New Roman"/>
+          <w:bCs/>
+          <w:sz w:val="24"/>
+          <w:szCs w:val="24"/>
+        </w:rPr>
+        <w:t>MediaProxy</w:t>
+      </w:r>
+      <w:proofErr w:type="spellEnd"/>
+      <w:r>
+        <w:rPr>
+          <w:rFonts w:ascii="Times New Roman" w:hAnsi="Times New Roman" w:cs="Times New Roman"/>
+          <w:sz w:val="24"/>
+          <w:szCs w:val="24"/>
+        </w:rPr>
+        <w:t xml:space="preserve"> will create the </w:t>
+      </w:r>
+      <w:proofErr w:type="spellStart"/>
+      <w:r>
+        <w:rPr>
+          <w:rFonts w:ascii="Times New Roman" w:hAnsi="Times New Roman" w:cs="Times New Roman"/>
+          <w:bCs/>
+          <w:sz w:val="24"/>
+          <w:szCs w:val="24"/>
+        </w:rPr>
+        <w:t>RealMedia</w:t>
+      </w:r>
+      <w:proofErr w:type="spellEnd"/>
+      <w:r>
+        <w:rPr>
+          <w:rFonts w:ascii="Times New Roman" w:hAnsi="Times New Roman" w:cs="Times New Roman"/>
+          <w:sz w:val="24"/>
+          <w:szCs w:val="24"/>
+        </w:rPr>
+        <w:t xml:space="preserve"> object and invoke its </w:t>
+      </w:r>
+      <w:proofErr w:type="gramStart"/>
+      <w:r>
+        <w:rPr>
+          <w:rFonts w:ascii="Times New Roman" w:hAnsi="Times New Roman" w:cs="Times New Roman"/>
+          <w:bCs/>
+          <w:sz w:val="24"/>
+          <w:szCs w:val="24"/>
+        </w:rPr>
+        <w:t>play(</w:t>
+      </w:r>
+      <w:proofErr w:type="gramEnd"/>
+      <w:r>
+        <w:rPr>
+          <w:rFonts w:ascii="Times New Roman" w:hAnsi="Times New Roman" w:cs="Times New Roman"/>
+          <w:bCs/>
+          <w:sz w:val="24"/>
+          <w:szCs w:val="24"/>
+        </w:rPr>
+        <w:t>)</w:t>
+      </w:r>
+      <w:r>
+        <w:rPr>
+          <w:rFonts w:ascii="Times New Roman" w:hAnsi="Times New Roman" w:cs="Times New Roman"/>
+          <w:sz w:val="24"/>
+          <w:szCs w:val="24"/>
+        </w:rPr>
+        <w:t xml:space="preserve"> method.</w:t>
+      </w:r>
+    </w:p>
+    <w:p>
+      <w:pPr>
+        <w:rPr>
+          <w:rFonts w:ascii="Times New Roman" w:hAnsi="Times New Roman" w:cs="Times New Roman"/>
+          <w:b/>
+          <w:sz w:val="28"/>
+          <w:szCs w:val="24"/>
+        </w:rPr>
+      </w:pPr>
+      <w:r>
+        <w:rPr>
+          <w:rFonts w:ascii="Times New Roman" w:hAnsi="Times New Roman" w:cs="Times New Roman"/>
+          <w:b/>
+          <w:sz w:val="28"/>
+          <w:szCs w:val="24"/>
+        </w:rPr>
+        <w:t>Relation to Lazy Loading</w:t>
+      </w:r>
+    </w:p>
+    <w:p>
+      <w:pPr>
+        <w:ind w:left="360"/>
+        <w:rPr>
+          <w:rFonts w:ascii="Times New Roman" w:hAnsi="Times New Roman" w:cs="Times New Roman"/>
+          <w:sz w:val="24"/>
+          <w:szCs w:val="24"/>
+        </w:rPr>
+      </w:pPr>
+      <w:r>
+        <w:rPr>
+          <w:rFonts w:ascii="Times New Roman" w:hAnsi="Times New Roman" w:cs="Times New Roman"/>
+          <w:sz w:val="24"/>
+          <w:szCs w:val="24"/>
+        </w:rPr>
+        <w:t>This usage of the Proxy pattern aligns wi</w:t>
+      </w:r>
+      <w:r>
+        <w:rPr>
+          <w:rFonts w:ascii="Times New Roman" w:hAnsi="Times New Roman" w:cs="Times New Roman"/>
+          <w:sz w:val="24"/>
+          <w:szCs w:val="24"/>
+        </w:rPr>
+        <w:t>th the concept of lazy loading:</w:t>
+      </w:r>
+    </w:p>
+    <w:p>
+      <w:pPr>
+        <w:ind w:left="360"/>
+        <w:rPr>
+          <w:rFonts w:ascii="Times New Roman" w:hAnsi="Times New Roman" w:cs="Times New Roman"/>
+          <w:sz w:val="24"/>
+          <w:szCs w:val="24"/>
+        </w:rPr>
+      </w:pPr>
+      <w:r>
+        <w:rPr>
+          <w:rFonts w:ascii="Times New Roman" w:hAnsi="Times New Roman" w:cs="Times New Roman"/>
+          <w:b/>
+          <w:sz w:val="24"/>
+          <w:szCs w:val="24"/>
+        </w:rPr>
+        <w:t>Lazy Object Creation:</w:t>
+      </w:r>
+      <w:r>
+        <w:rPr>
+          <w:rFonts w:ascii="Times New Roman" w:hAnsi="Times New Roman" w:cs="Times New Roman"/>
+          <w:sz w:val="24"/>
+          <w:szCs w:val="24"/>
+        </w:rPr>
+        <w:t xml:space="preserve"> The </w:t>
+      </w:r>
+      <w:proofErr w:type="spellStart"/>
+      <w:r>
+        <w:rPr>
+          <w:rFonts w:ascii="Times New Roman" w:hAnsi="Times New Roman" w:cs="Times New Roman"/>
+          <w:sz w:val="24"/>
+          <w:szCs w:val="24"/>
+        </w:rPr>
+        <w:t>Real</w:t>
+      </w:r>
+      <w:bookmarkStart w:id="0" w:name="_GoBack"/>
+      <w:bookmarkEnd w:id="0"/>
+      <w:r>
+        <w:rPr>
+          <w:rFonts w:ascii="Times New Roman" w:hAnsi="Times New Roman" w:cs="Times New Roman"/>
+          <w:sz w:val="24"/>
+          <w:szCs w:val="24"/>
+        </w:rPr>
+        <w:t>Media</w:t>
+      </w:r>
+      <w:proofErr w:type="spellEnd"/>
+      <w:r>
+        <w:rPr>
+          <w:rFonts w:ascii="Times New Roman" w:hAnsi="Times New Roman" w:cs="Times New Roman"/>
+          <w:sz w:val="24"/>
+          <w:szCs w:val="24"/>
+        </w:rPr>
+        <w:t xml:space="preserve"> object is only created when it's needed, avoiding unnecessary initialization during the Music Player's startup.</w:t>
+      </w:r>
+    </w:p>
+    <w:p>
+      <w:pPr>
+        <w:ind w:left="360"/>
+        <w:rPr>
+          <w:rFonts w:ascii="Times New Roman" w:hAnsi="Times New Roman" w:cs="Times New Roman"/>
+          <w:sz w:val="24"/>
+          <w:szCs w:val="24"/>
+        </w:rPr>
+      </w:pPr>
+      <w:r>
+        <w:rPr>
+          <w:rFonts w:ascii="Times New Roman" w:hAnsi="Times New Roman" w:cs="Times New Roman"/>
+          <w:b/>
+          <w:sz w:val="24"/>
+          <w:szCs w:val="24"/>
+        </w:rPr>
+        <w:t>Deferred Initialization</w:t>
+      </w:r>
+      <w:r>
+        <w:rPr>
+          <w:rFonts w:ascii="Times New Roman" w:hAnsi="Times New Roman" w:cs="Times New Roman"/>
+          <w:sz w:val="24"/>
+          <w:szCs w:val="24"/>
+        </w:rPr>
+        <w:t xml:space="preserve">: The actual loading of the media is delayed until the </w:t>
+      </w:r>
+      <w:proofErr w:type="gramStart"/>
+      <w:r>
+        <w:rPr>
+          <w:rFonts w:ascii="Times New Roman" w:hAnsi="Times New Roman" w:cs="Times New Roman"/>
+          <w:sz w:val="24"/>
+          <w:szCs w:val="24"/>
+        </w:rPr>
+        <w:t>play(</w:t>
+      </w:r>
+      <w:proofErr w:type="gramEnd"/>
+      <w:r>
+        <w:rPr>
+          <w:rFonts w:ascii="Times New Roman" w:hAnsi="Times New Roman" w:cs="Times New Roman"/>
+          <w:sz w:val="24"/>
+          <w:szCs w:val="24"/>
+        </w:rPr>
+        <w:t xml:space="preserve">) method is called on the </w:t>
+      </w:r>
+      <w:proofErr w:type="spellStart"/>
+      <w:r>
+        <w:rPr>
+          <w:rFonts w:ascii="Times New Roman" w:hAnsi="Times New Roman" w:cs="Times New Roman"/>
+          <w:sz w:val="24"/>
+          <w:szCs w:val="24"/>
+        </w:rPr>
+        <w:t>MediaProxy</w:t>
+      </w:r>
+      <w:proofErr w:type="spellEnd"/>
+      <w:r>
+        <w:rPr>
+          <w:rFonts w:ascii="Times New Roman" w:hAnsi="Times New Roman" w:cs="Times New Roman"/>
+          <w:sz w:val="24"/>
+          <w:szCs w:val="24"/>
+        </w:rPr>
+        <w:t>, which signifies the need for that media source.</w:t>
+      </w:r>
+    </w:p>
+    <w:p>
+      <w:pPr>
+        <w:ind w:left="360"/>
+        <w:rPr>
+          <w:rFonts w:ascii="Times New Roman" w:hAnsi="Times New Roman" w:cs="Times New Roman"/>
+          <w:sz w:val="24"/>
+          <w:szCs w:val="24"/>
+        </w:rPr>
+      </w:pPr>
+      <w:r>
+        <w:rPr>
+          <w:rFonts w:ascii="Times New Roman" w:hAnsi="Times New Roman" w:cs="Times New Roman"/>
+          <w:sz w:val="24"/>
+          <w:szCs w:val="24"/>
+        </w:rPr>
+        <w:t xml:space="preserve">Therefore, while the pattern is named Proxy in the example, its behavior of deferring the creation and loading of the </w:t>
+      </w:r>
+      <w:proofErr w:type="spellStart"/>
+      <w:r>
+        <w:rPr>
+          <w:rFonts w:ascii="Times New Roman" w:hAnsi="Times New Roman" w:cs="Times New Roman"/>
+          <w:sz w:val="24"/>
+          <w:szCs w:val="24"/>
+        </w:rPr>
+        <w:t>RealMedia</w:t>
+      </w:r>
+      <w:proofErr w:type="spellEnd"/>
+      <w:r>
+        <w:rPr>
+          <w:rFonts w:ascii="Times New Roman" w:hAnsi="Times New Roman" w:cs="Times New Roman"/>
+          <w:sz w:val="24"/>
+          <w:szCs w:val="24"/>
+        </w:rPr>
+        <w:t xml:space="preserve"> object until it's actually needed aligns closely with the principles of lazy loading.</w:t>
+      </w:r>
+    </w:p>
+    <w:p>
+      <w:pPr>
+        <w:rPr>
+          <w:rFonts w:ascii="Times New Roman" w:hAnsi="Times New Roman" w:cs="Times New Roman"/>
+          <w:b/>
+          <w:sz w:val="24"/>
+          <w:szCs w:val="24"/>
+        </w:rPr>
+      </w:pPr>
+    </w:p>
+    <w:p>
+      <w:pPr>
+        <w:rPr>
+          <w:rFonts w:ascii="Times New Roman" w:hAnsi="Times New Roman" w:cs="Times New Roman"/>
+          <w:b/>
+          <w:sz w:val="24"/>
+          <w:szCs w:val="24"/>
+        </w:rPr>
+      </w:pPr>
+    </w:p>
+    <w:p>
+      <w:pPr>
+        <w:rPr>
+          <w:rFonts w:ascii="Times New Roman" w:hAnsi="Times New Roman" w:cs="Times New Roman"/>
+          <w:b/>
+          <w:sz w:val="24"/>
+          <w:szCs w:val="24"/>
+        </w:rPr>
+      </w:pPr>
+      <w:r>
+        <w:rPr>
+          <w:rFonts w:ascii="Times New Roman" w:hAnsi="Times New Roman" w:cs="Times New Roman"/>
+          <w:b/>
+          <w:sz w:val="24"/>
+          <w:szCs w:val="24"/>
+        </w:rPr>
         <w:t>Class Diagram:</w:t>
       </w:r>
     </w:p>
@@ -3595,6 +4161,119 @@
     </w:lvl>
   </w:abstractNum>
   <w:abstractNum w:abstractNumId="14" w15:restartNumberingAfterBreak="0">
+    <w:nsid w:val="51DA5E60"/>
+    <w:multiLevelType w:val="multilevel"/>
+    <w:tmpl w:val="AECA17BC"/>
+    <w:lvl w:ilvl="0">
+      <w:start w:val="1"/>
+      <w:numFmt w:val="decimal"/>
+      <w:lvlText w:val="%1."/>
+      <w:lvlJc w:val="left"/>
+      <w:pPr>
+        <w:tabs>
+          <w:tab w:val="num" w:pos="720"/>
+        </w:tabs>
+        <w:ind w:left="720" w:hanging="360"/>
+      </w:pPr>
+    </w:lvl>
+    <w:lvl w:ilvl="1" w:tentative="1">
+      <w:start w:val="1"/>
+      <w:numFmt w:val="decimal"/>
+      <w:lvlText w:val="%2."/>
+      <w:lvlJc w:val="left"/>
+      <w:pPr>
+        <w:tabs>
+          <w:tab w:val="num" w:pos="1440"/>
+        </w:tabs>
+        <w:ind w:left="1440" w:hanging="360"/>
+      </w:pPr>
+    </w:lvl>
+    <w:lvl w:ilvl="2" w:tentative="1">
+      <w:start w:val="1"/>
+      <w:numFmt w:val="decimal"/>
+      <w:lvlText w:val="%3."/>
+      <w:lvlJc w:val="left"/>
+      <w:pPr>
+        <w:tabs>
+          <w:tab w:val="num" w:pos="2160"/>
+        </w:tabs>
+        <w:ind w:left="2160" w:hanging="360"/>
+      </w:pPr>
+    </w:lvl>
+    <w:lvl w:ilvl="3" w:tentative="1">
+      <w:start w:val="1"/>
+      <w:numFmt w:val="decimal"/>
+      <w:lvlText w:val="%4."/>
+      <w:lvlJc w:val="left"/>
+      <w:pPr>
+        <w:tabs>
+          <w:tab w:val="num" w:pos="2880"/>
+        </w:tabs>
+        <w:ind w:left="2880" w:hanging="360"/>
+      </w:pPr>
+    </w:lvl>
+    <w:lvl w:ilvl="4" w:tentative="1">
+      <w:start w:val="1"/>
+      <w:numFmt w:val="decimal"/>
+      <w:lvlText w:val="%5."/>
+      <w:lvlJc w:val="left"/>
+      <w:pPr>
+        <w:tabs>
+          <w:tab w:val="num" w:pos="3600"/>
+        </w:tabs>
+        <w:ind w:left="3600" w:hanging="360"/>
+      </w:pPr>
+    </w:lvl>
+    <w:lvl w:ilvl="5" w:tentative="1">
+      <w:start w:val="1"/>
+      <w:numFmt w:val="decimal"/>
+      <w:lvlText w:val="%6."/>
+      <w:lvlJc w:val="left"/>
+      <w:pPr>
+        <w:tabs>
+          <w:tab w:val="num" w:pos="4320"/>
+        </w:tabs>
+        <w:ind w:left="4320" w:hanging="360"/>
+      </w:pPr>
+    </w:lvl>
+    <w:lvl w:ilvl="6" w:tentative="1">
+      <w:start w:val="1"/>
+      <w:numFmt w:val="decimal"/>
+      <w:lvlText w:val="%7."/>
+      <w:lvlJc w:val="left"/>
+      <w:pPr>
+        <w:tabs>
+          <w:tab w:val="num" w:pos="5040"/>
+        </w:tabs>
+        <w:ind w:left="5040" w:hanging="360"/>
+      </w:pPr>
+    </w:lvl>
+    <w:lvl w:ilvl="7" w:tentative="1">
+      <w:start w:val="1"/>
+      <w:numFmt w:val="decimal"/>
+      <w:lvlText w:val="%8."/>
+      <w:lvlJc w:val="left"/>
+      <w:pPr>
+        <w:tabs>
+          <w:tab w:val="num" w:pos="5760"/>
+        </w:tabs>
+        <w:ind w:left="5760" w:hanging="360"/>
+      </w:pPr>
+    </w:lvl>
+    <w:lvl w:ilvl="8" w:tentative="1">
+      <w:start w:val="1"/>
+      <w:numFmt w:val="decimal"/>
+      <w:lvlText w:val="%9."/>
+      <w:lvlJc w:val="left"/>
+      <w:pPr>
+        <w:tabs>
+          <w:tab w:val="num" w:pos="6480"/>
+        </w:tabs>
+        <w:ind w:left="6480" w:hanging="360"/>
+      </w:pPr>
+    </w:lvl>
+  </w:abstractNum>
+  <w:abstractNum w:abstractNumId="15" w15:restartNumberingAfterBreak="0">
     <w:nsid w:val="54FC0FE1"/>
     <w:multiLevelType w:val="multilevel"/>
     <w:tmpl w:val="D8ACC3B4"/>
@@ -3743,7 +4422,7 @@
       </w:rPr>
     </w:lvl>
   </w:abstractNum>
-  <w:abstractNum w:abstractNumId="15" w15:restartNumberingAfterBreak="0">
+  <w:abstractNum w:abstractNumId="16" w15:restartNumberingAfterBreak="0">
     <w:nsid w:val="58167A18"/>
     <w:multiLevelType w:val="multilevel"/>
     <w:tmpl w:val="58307C00"/>
@@ -3892,7 +4571,7 @@
       </w:rPr>
     </w:lvl>
   </w:abstractNum>
-  <w:abstractNum w:abstractNumId="16" w15:restartNumberingAfterBreak="0">
+  <w:abstractNum w:abstractNumId="17" w15:restartNumberingAfterBreak="0">
     <w:nsid w:val="58700FC5"/>
     <w:multiLevelType w:val="multilevel"/>
     <w:tmpl w:val="680AC292"/>
@@ -4041,7 +4720,7 @@
       </w:rPr>
     </w:lvl>
   </w:abstractNum>
-  <w:abstractNum w:abstractNumId="17" w15:restartNumberingAfterBreak="0">
+  <w:abstractNum w:abstractNumId="18" w15:restartNumberingAfterBreak="0">
     <w:nsid w:val="5B1E6693"/>
     <w:multiLevelType w:val="hybridMultilevel"/>
     <w:tmpl w:val="CA5259E6"/>
@@ -4154,7 +4833,7 @@
       </w:rPr>
     </w:lvl>
   </w:abstractNum>
-  <w:abstractNum w:abstractNumId="18" w15:restartNumberingAfterBreak="0">
+  <w:abstractNum w:abstractNumId="19" w15:restartNumberingAfterBreak="0">
     <w:nsid w:val="5DF25105"/>
     <w:multiLevelType w:val="multilevel"/>
     <w:tmpl w:val="040E0906"/>
@@ -4303,7 +4982,7 @@
       </w:rPr>
     </w:lvl>
   </w:abstractNum>
-  <w:abstractNum w:abstractNumId="19" w15:restartNumberingAfterBreak="0">
+  <w:abstractNum w:abstractNumId="20" w15:restartNumberingAfterBreak="0">
     <w:nsid w:val="653326D3"/>
     <w:multiLevelType w:val="multilevel"/>
     <w:tmpl w:val="5A7CDF1A"/>
@@ -4452,7 +5131,7 @@
       </w:rPr>
     </w:lvl>
   </w:abstractNum>
-  <w:abstractNum w:abstractNumId="20" w15:restartNumberingAfterBreak="0">
+  <w:abstractNum w:abstractNumId="21" w15:restartNumberingAfterBreak="0">
     <w:nsid w:val="65430558"/>
     <w:multiLevelType w:val="multilevel"/>
     <w:tmpl w:val="756A0482"/>
@@ -4601,7 +5280,7 @@
       </w:rPr>
     </w:lvl>
   </w:abstractNum>
-  <w:abstractNum w:abstractNumId="21" w15:restartNumberingAfterBreak="0">
+  <w:abstractNum w:abstractNumId="22" w15:restartNumberingAfterBreak="0">
     <w:nsid w:val="65B21B03"/>
     <w:multiLevelType w:val="hybridMultilevel"/>
     <w:tmpl w:val="E7BCD1D6"/>
@@ -4714,7 +5393,7 @@
       </w:rPr>
     </w:lvl>
   </w:abstractNum>
-  <w:abstractNum w:abstractNumId="22" w15:restartNumberingAfterBreak="0">
+  <w:abstractNum w:abstractNumId="23" w15:restartNumberingAfterBreak="0">
     <w:nsid w:val="710636C1"/>
     <w:multiLevelType w:val="hybridMultilevel"/>
     <w:tmpl w:val="756E875E"/>
@@ -4827,7 +5506,7 @@
       </w:rPr>
     </w:lvl>
   </w:abstractNum>
-  <w:abstractNum w:abstractNumId="23" w15:restartNumberingAfterBreak="0">
+  <w:abstractNum w:abstractNumId="24" w15:restartNumberingAfterBreak="0">
     <w:nsid w:val="711C177B"/>
     <w:multiLevelType w:val="multilevel"/>
     <w:tmpl w:val="D7E630A0"/>
@@ -4976,7 +5655,7 @@
       </w:rPr>
     </w:lvl>
   </w:abstractNum>
-  <w:abstractNum w:abstractNumId="24" w15:restartNumberingAfterBreak="0">
+  <w:abstractNum w:abstractNumId="25" w15:restartNumberingAfterBreak="0">
     <w:nsid w:val="79CC4EBE"/>
     <w:multiLevelType w:val="hybridMultilevel"/>
     <w:tmpl w:val="33A6E4C4"/>
@@ -5093,7 +5772,7 @@
     <w:abstractNumId w:val="9"/>
   </w:num>
   <w:num w:numId="2">
-    <w:abstractNumId w:val="24"/>
+    <w:abstractNumId w:val="25"/>
   </w:num>
   <w:num w:numId="3">
     <w:abstractNumId w:val="5"/>
@@ -5105,34 +5784,34 @@
     <w:abstractNumId w:val="7"/>
   </w:num>
   <w:num w:numId="6">
-    <w:abstractNumId w:val="17"/>
+    <w:abstractNumId w:val="18"/>
   </w:num>
   <w:num w:numId="7">
     <w:abstractNumId w:val="11"/>
   </w:num>
   <w:num w:numId="8">
-    <w:abstractNumId w:val="22"/>
+    <w:abstractNumId w:val="23"/>
   </w:num>
   <w:num w:numId="9">
     <w:abstractNumId w:val="2"/>
   </w:num>
   <w:num w:numId="10">
-    <w:abstractNumId w:val="21"/>
+    <w:abstractNumId w:val="22"/>
   </w:num>
   <w:num w:numId="11">
-    <w:abstractNumId w:val="16"/>
+    <w:abstractNumId w:val="17"/>
   </w:num>
   <w:num w:numId="12">
     <w:abstractNumId w:val="1"/>
   </w:num>
   <w:num w:numId="13">
-    <w:abstractNumId w:val="15"/>
+    <w:abstractNumId w:val="16"/>
   </w:num>
   <w:num w:numId="14">
     <w:abstractNumId w:val="8"/>
   </w:num>
   <w:num w:numId="15">
-    <w:abstractNumId w:val="20"/>
+    <w:abstractNumId w:val="21"/>
   </w:num>
   <w:num w:numId="16">
     <w:abstractNumId w:val="3"/>
@@ -5141,7 +5820,7 @@
     <w:abstractNumId w:val="13"/>
   </w:num>
   <w:num w:numId="18">
-    <w:abstractNumId w:val="19"/>
+    <w:abstractNumId w:val="20"/>
   </w:num>
   <w:num w:numId="19">
     <w:abstractNumId w:val="10"/>
@@ -5156,12 +5835,15 @@
     <w:abstractNumId w:val="6"/>
   </w:num>
   <w:num w:numId="23">
-    <w:abstractNumId w:val="23"/>
+    <w:abstractNumId w:val="24"/>
   </w:num>
   <w:num w:numId="24">
-    <w:abstractNumId w:val="18"/>
+    <w:abstractNumId w:val="19"/>
   </w:num>
   <w:num w:numId="25">
+    <w:abstractNumId w:val="15"/>
+  </w:num>
+  <w:num w:numId="26">
     <w:abstractNumId w:val="14"/>
   </w:num>
 </w:numbering>

</xml_diff>